<commit_message>
Make the author and editor tests work.
Most important part: be recognised by Word.
</commit_message>
<xml_diff>
--- a/proofread/proofread_todocx/tests/synthetic/author.docx
+++ b/proofread/proofread_todocx/tests/synthetic/author.docx
@@ -17,8 +17,22 @@
       <w:r>
         <w:t/>
         <w:t>Thibaut</w:t>
+      </w:r>
+      <w:r>
+        <w:t xml:space="preserve"> </w:t>
+      </w:r>
+      <w:r>
         <w:t>Cuvelier</w:t>
+      </w:r>
+      <w:r>
         <w:t xml:space="preserve"> </w:t>
+      </w:r>
+      <w:r/>
+      <w:r>
+        <w:t xml:space="preserve"> </w:t>
+      </w:r>
+      <w:r>
+        <w:t/>
       </w:r>
     </w:p>
     <w:p>
@@ -97,7 +111,22 @@
 </file>
 
 <file path=word/footnotes.xml><?xml version="1.0" encoding="utf-8"?>
-<w:footnotes xmlns:wpc="http://schemas.microsoft.com/office/word/2010/wordprocessingCanvas" xmlns:cx="http://schemas.microsoft.com/office/drawing/2014/chartex" xmlns:cx1="http://schemas.microsoft.com/office/drawing/2015/9/8/chartex" xmlns:cx2="http://schemas.microsoft.com/office/drawing/2015/10/21/chartex" xmlns:cx3="http://schemas.microsoft.com/office/drawing/2016/5/9/chartex" xmlns:cx4="http://schemas.microsoft.com/office/drawing/2016/5/10/chartex" xmlns:cx5="http://schemas.microsoft.com/office/drawing/2016/5/11/chartex" xmlns:cx6="http://schemas.microsoft.com/office/drawing/2016/5/12/chartex" xmlns:cx7="http://schemas.microsoft.com/office/drawing/2016/5/13/chartex" xmlns:cx8="http://schemas.microsoft.com/office/drawing/2016/5/14/chartex" xmlns:mc="http://schemas.openxmlformats.org/markup-compatibility/2006" xmlns:aink="http://schemas.microsoft.com/office/drawing/2016/ink" xmlns:am3d="http://schemas.microsoft.com/office/drawing/2017/model3d" xmlns:o="urn:schemas-microsoft-com:office:office" xmlns:r="http://schemas.openxmlformats.org/officeDocument/2006/relationships" xmlns:m="http://schemas.openxmlformats.org/officeDocument/2006/math" xmlns:v="urn:schemas-microsoft-com:vml" xmlns:wp14="http://schemas.microsoft.com/office/word/2010/wordprocessingDrawing" xmlns:wp="http://schemas.openxmlformats.org/drawingml/2006/wordprocessingDrawing" xmlns:w10="urn:schemas-microsoft-com:office:word" xmlns:w="http://schemas.openxmlformats.org/wordprocessingml/2006/main" xmlns:w14="http://schemas.microsoft.com/office/word/2010/wordml" xmlns:w15="http://schemas.microsoft.com/office/word/2012/wordml" xmlns:w16cid="http://schemas.microsoft.com/office/word/2016/wordml/cid" xmlns:w16se="http://schemas.microsoft.com/office/word/2015/wordml/symex" xmlns:wpg="http://schemas.microsoft.com/office/word/2010/wordprocessingGroup" xmlns:wpi="http://schemas.microsoft.com/office/word/2010/wordprocessingInk" xmlns:wne="http://schemas.microsoft.com/office/word/2006/wordml" xmlns:wps="http://schemas.microsoft.com/office/word/2010/wordprocessingShape" mc:Ignorable="w14 w15 w16se w16cid wp14"/>
+<w:footnotes xmlns:wpc="http://schemas.microsoft.com/office/word/2010/wordprocessingCanvas" xmlns:cx="http://schemas.microsoft.com/office/drawing/2014/chartex" xmlns:cx1="http://schemas.microsoft.com/office/drawing/2015/9/8/chartex" xmlns:cx2="http://schemas.microsoft.com/office/drawing/2015/10/21/chartex" xmlns:cx3="http://schemas.microsoft.com/office/drawing/2016/5/9/chartex" xmlns:cx4="http://schemas.microsoft.com/office/drawing/2016/5/10/chartex" xmlns:cx5="http://schemas.microsoft.com/office/drawing/2016/5/11/chartex" xmlns:cx6="http://schemas.microsoft.com/office/drawing/2016/5/12/chartex" xmlns:cx7="http://schemas.microsoft.com/office/drawing/2016/5/13/chartex" xmlns:cx8="http://schemas.microsoft.com/office/drawing/2016/5/14/chartex" xmlns:mc="http://schemas.openxmlformats.org/markup-compatibility/2006" xmlns:aink="http://schemas.microsoft.com/office/drawing/2016/ink" xmlns:am3d="http://schemas.microsoft.com/office/drawing/2017/model3d" xmlns:o="urn:schemas-microsoft-com:office:office" xmlns:r="http://schemas.openxmlformats.org/officeDocument/2006/relationships" xmlns:m="http://schemas.openxmlformats.org/officeDocument/2006/math" xmlns:v="urn:schemas-microsoft-com:vml" xmlns:wp14="http://schemas.microsoft.com/office/word/2010/wordprocessingDrawing" xmlns:wp="http://schemas.openxmlformats.org/drawingml/2006/wordprocessingDrawing" xmlns:w10="urn:schemas-microsoft-com:office:word" xmlns:w="http://schemas.openxmlformats.org/wordprocessingml/2006/main" xmlns:w14="http://schemas.microsoft.com/office/word/2010/wordml" xmlns:w15="http://schemas.microsoft.com/office/word/2012/wordml" xmlns:w16cid="http://schemas.microsoft.com/office/word/2016/wordml/cid" xmlns:w16se="http://schemas.microsoft.com/office/word/2015/wordml/symex" xmlns:wpg="http://schemas.microsoft.com/office/word/2010/wordprocessingGroup" xmlns:wpi="http://schemas.microsoft.com/office/word/2010/wordprocessingInk" xmlns:wne="http://schemas.microsoft.com/office/word/2006/wordml" xmlns:wps="http://schemas.microsoft.com/office/word/2010/wordprocessingShape" mc:Ignorable="w14 w15 w16se w16cid wp14">
+  <w:footnote w:type="separator" w:id="-1">
+    <w:p>
+      <w:r>
+        <w:separator/>
+      </w:r>
+    </w:p>
+  </w:footnote>
+  <w:footnote w:type="continuationSeparator" w:id="0">
+    <w:p>
+      <w:r>
+        <w:continuationSeparator/>
+      </w:r>
+    </w:p>
+  </w:footnote>
+</w:footnotes>
 </file>
 
 <file path=word/numbering.xml><?xml version="1.0" encoding="utf-8"?>

</xml_diff>